<commit_message>
Added User Edited Schedules
</commit_message>
<xml_diff>
--- a/application/data/BlankInfo.docx
+++ b/application/data/BlankInfo.docx
@@ -545,27 +545,7 @@
                   <w14:round/>
                 </w14:textOutline>
               </w:rPr>
-              <w:t>R</w:t>
-            </w:r>
-            <w:r>
-              <w:rPr>
-                <w:noProof/>
-                <w:color w:val="000000" w:themeColor="text1"/>
-                <w:sz w:val="40"/>
-                <w:szCs w:val="40"/>
-                <w:u w:val="single"/>
-                <w14:shadow w14:blurRad="38100" w14:dist="19050" w14:dir="2700000" w14:sx="100000" w14:sy="100000" w14:kx="0" w14:ky="0" w14:algn="tl">
-                  <w14:schemeClr w14:val="dk1">
-                    <w14:alpha w14:val="60000"/>
-                  </w14:schemeClr>
-                </w14:shadow>
-                <w14:textOutline w14:w="0" w14:cap="flat" w14:cmpd="sng" w14:algn="ctr">
-                  <w14:noFill/>
-                  <w14:prstDash w14:val="solid"/>
-                  <w14:round/>
-                </w14:textOutline>
-              </w:rPr>
-              <w:t>OT1</w:t>
+              <w:t>ROT1</w:t>
             </w:r>
           </w:p>
         </w:tc>
@@ -1408,11 +1388,9 @@
             <w:pPr>
               <w:jc w:val="center"/>
             </w:pPr>
-            <w:proofErr w:type="spellStart"/>
             <w:r>
               <w:t>spor</w:t>
             </w:r>
-            <w:proofErr w:type="spellEnd"/>
           </w:p>
         </w:tc>
         <w:tc>
@@ -1436,11 +1414,9 @@
             <w:pPr>
               <w:jc w:val="center"/>
             </w:pPr>
-            <w:proofErr w:type="spellStart"/>
             <w:r>
               <w:t>busr</w:t>
             </w:r>
-            <w:proofErr w:type="spellEnd"/>
           </w:p>
         </w:tc>
       </w:tr>
@@ -1554,11 +1530,9 @@
             <w:pPr>
               <w:jc w:val="center"/>
             </w:pPr>
-            <w:proofErr w:type="spellStart"/>
             <w:r>
               <w:t>phsw</w:t>
             </w:r>
-            <w:proofErr w:type="spellEnd"/>
           </w:p>
         </w:tc>
         <w:tc>
@@ -1569,11 +1543,9 @@
             <w:pPr>
               <w:jc w:val="center"/>
             </w:pPr>
-            <w:proofErr w:type="spellStart"/>
             <w:r>
               <w:t>colg</w:t>
             </w:r>
-            <w:proofErr w:type="spellEnd"/>
           </w:p>
         </w:tc>
         <w:tc>
@@ -1584,11 +1556,9 @@
             <w:pPr>
               <w:jc w:val="center"/>
             </w:pPr>
-            <w:proofErr w:type="spellStart"/>
             <w:r>
               <w:t>comn</w:t>
             </w:r>
-            <w:proofErr w:type="spellEnd"/>
           </w:p>
         </w:tc>
       </w:tr>

</xml_diff>